<commit_message>
se agrego la carpeta pruebas donde se encuentran los formatos de pruebas internas y externas
</commit_message>
<xml_diff>
--- a/9°A/Metodologia_Investigacion/Metodología_9A_TIC_RA_U2_Francisco.H.H..docx
+++ b/9°A/Metodologia_Investigacion/Metodología_9A_TIC_RA_U2_Francisco.H.H..docx
@@ -377,8 +377,16 @@
                   <w:rPr>
                     <w:szCs w:val="24"/>
                   </w:rPr>
-                  <w:t>Francisco Javier Hernández Hernández</w:t>
-                </w:r>
+                  <w:t xml:space="preserve">Francisco Javier Hernández </w:t>
+                </w:r>
+                <w:proofErr w:type="spellStart"/>
+                <w:r>
+                  <w:rPr>
+                    <w:szCs w:val="24"/>
+                  </w:rPr>
+                  <w:t>Hernández</w:t>
+                </w:r>
+                <w:proofErr w:type="spellEnd"/>
               </w:p>
             </w:tc>
             <w:tc>
@@ -624,7 +632,21 @@
             <w:rPr>
               <w:szCs w:val="24"/>
             </w:rPr>
-            <w:t>05 Agosto 2019</w:t>
+            <w:t xml:space="preserve">05 </w:t>
+          </w:r>
+          <w:proofErr w:type="gramStart"/>
+          <w:r>
+            <w:rPr>
+              <w:szCs w:val="24"/>
+            </w:rPr>
+            <w:t>Agosto</w:t>
+          </w:r>
+          <w:proofErr w:type="gramEnd"/>
+          <w:r>
+            <w:rPr>
+              <w:szCs w:val="24"/>
+            </w:rPr>
+            <w:t xml:space="preserve"> 2019</w:t>
           </w:r>
         </w:p>
         <w:p>
@@ -657,7 +679,7 @@
           <w:r>
             <w:rPr>
               <w:noProof/>
-              <w:lang w:val="en-US" w:eastAsia="en-US"/>
+              <w:lang w:val="es-ES" w:eastAsia="es-ES"/>
             </w:rPr>
             <mc:AlternateContent>
               <mc:Choice Requires="wpg">
@@ -2461,13 +2483,61 @@
             <w:t>En e</w:t>
           </w:r>
           <w:r>
-            <w:t>ste trabajo se describe un proyecto real de la empresa llam</w:t>
-          </w:r>
-          <w:r>
-            <w:t xml:space="preserve">ada panadería San </w:t>
-          </w:r>
-          <w:r>
-            <w:t xml:space="preserve">Pedro ubicada en la ciudad de San Cristóbal de las Casas, Chiapas </w:t>
+            <w:t xml:space="preserve">ste trabajo se describe un proyecto real </w:t>
+          </w:r>
+          <w:r>
+            <w:rPr>
+              <w:strike/>
+            </w:rPr>
+            <w:t>de</w:t>
+          </w:r>
+          <w:r>
+            <w:t xml:space="preserve"> en</w:t>
+          </w:r>
+          <w:r>
+            <w:t xml:space="preserve"> la empresa </w:t>
+          </w:r>
+          <w:r>
+            <w:rPr>
+              <w:strike/>
+            </w:rPr>
+            <w:t>llam</w:t>
+          </w:r>
+          <w:r>
+            <w:rPr>
+              <w:strike/>
+            </w:rPr>
+            <w:t>ada</w:t>
+          </w:r>
+          <w:r>
+            <w:t xml:space="preserve"> </w:t>
+          </w:r>
+          <w:r>
+            <w:t xml:space="preserve">de </w:t>
+          </w:r>
+          <w:r>
+            <w:t xml:space="preserve">panadería </w:t>
+          </w:r>
+          <w:r>
+            <w:t>“</w:t>
+          </w:r>
+          <w:r>
+            <w:t xml:space="preserve">San </w:t>
+          </w:r>
+          <w:r>
+            <w:t>Pedro</w:t>
+          </w:r>
+          <w:r>
+            <w:t>”</w:t>
+          </w:r>
+          <w:r>
+            <w:t xml:space="preserve"> ubicada en la ciudad de San Cristóbal de las Casas, Chiapas</w:t>
+          </w:r>
+          <w:r>
+            <w:t>,</w:t>
+          </w:r>
+          <w:r>
+            <w:t xml:space="preserve"> </w:t>
           </w:r>
           <w:r>
             <w:t>en la que se muestra un planteamiento de la problemática</w:t>
@@ -2476,7 +2546,13 @@
             <w:t xml:space="preserve"> detectada en dicha empresa. En esta</w:t>
           </w:r>
           <w:r>
-            <w:t xml:space="preserve"> se describe la razón de la investigación y cuáles son los factores que influyen en ella. Seguido de eso se hace una hipótesis abordando los</w:t>
+            <w:t xml:space="preserve"> se describe la razón de la investigación y cuáles son los factores que influyen en ella. Seguido de eso</w:t>
+          </w:r>
+          <w:r>
+            <w:t>,</w:t>
+          </w:r>
+          <w:r>
+            <w:t xml:space="preserve"> se hace una hipótesis abordando los</w:t>
           </w:r>
           <w:r>
             <w:t xml:space="preserve"> temas</w:t>
@@ -2488,7 +2564,16 @@
             <w:t>el planteamiento de problema</w:t>
           </w:r>
           <w:r>
-            <w:t xml:space="preserve"> de manera se pueda formular</w:t>
+            <w:t>,</w:t>
+          </w:r>
+          <w:r>
+            <w:t xml:space="preserve"> de manera </w:t>
+          </w:r>
+          <w:r>
+            <w:t xml:space="preserve">que </w:t>
+          </w:r>
+          <w:r>
+            <w:t>se pueda formular</w:t>
           </w:r>
           <w:r>
             <w:t xml:space="preserve"> una hipótesis descriptiva ya que</w:t>
@@ -2575,7 +2660,26 @@
             <w:t xml:space="preserve"> el cronograma con todas las actividades definidas en un </w:t>
           </w:r>
           <w:r>
-            <w:t>periodo de tiempo definido de 8 meses</w:t>
+            <w:t xml:space="preserve">periodo de tiempo definido </w:t>
+          </w:r>
+          <w:r>
+            <w:rPr>
+              <w:strike/>
+              <w:highlight w:val="yellow"/>
+            </w:rPr>
+            <w:t>de</w:t>
+          </w:r>
+          <w:r>
+            <w:rPr>
+              <w:strike/>
+            </w:rPr>
+            <w:t xml:space="preserve"> </w:t>
+          </w:r>
+          <w:r>
+            <w:t xml:space="preserve">en </w:t>
+          </w:r>
+          <w:r>
+            <w:t>8 meses</w:t>
           </w:r>
           <w:r>
             <w:t>,</w:t>
@@ -2614,7 +2718,27 @@
             <w:t xml:space="preserve"> hipótesis no siempre</w:t>
           </w:r>
           <w:r>
-            <w:t xml:space="preserve"> son verdaderas ya que son derivados de </w:t>
+            <w:t xml:space="preserve"> son verdaderas </w:t>
+          </w:r>
+          <w:r>
+            <w:rPr>
+              <w:strike/>
+            </w:rPr>
+            <w:t>ya que son</w:t>
+          </w:r>
+          <w:r>
+            <w:t xml:space="preserve"> </w:t>
+          </w:r>
+          <w:proofErr w:type="spellStart"/>
+          <w:r>
+            <w:t>son</w:t>
+          </w:r>
+          <w:proofErr w:type="spellEnd"/>
+          <w:r>
+            <w:t xml:space="preserve"> derivada</w:t>
+          </w:r>
+          <w:r>
+            <w:t xml:space="preserve">s de </w:t>
           </w:r>
           <w:r>
             <w:t xml:space="preserve">suposiciones de acuerdo a observación empírica, esperando ser analizadas con un método </w:t>
@@ -2623,7 +2747,16 @@
             <w:t>científico, con</w:t>
           </w:r>
           <w:r>
-            <w:t xml:space="preserve"> esto entran las conclusiones sobre la investigación para justificar </w:t>
+            <w:t xml:space="preserve"> esto </w:t>
+          </w:r>
+          <w:r>
+            <w:rPr>
+              <w:highlight w:val="yellow"/>
+            </w:rPr>
+            <w:t>entran las conclusiones</w:t>
+          </w:r>
+          <w:r>
+            <w:t xml:space="preserve"> sobre la investigación para justificar </w:t>
           </w:r>
           <w:r>
             <w:t>cual es</w:t>
@@ -2751,6 +2884,9 @@
             </w:numPr>
           </w:pPr>
           <w:r>
+            <w:t>2</w:t>
+          </w:r>
+          <w:r>
             <w:t>Determinar</w:t>
           </w:r>
           <w:r>
@@ -2766,7 +2902,16 @@
             </w:numPr>
           </w:pPr>
           <w:r>
-            <w:t>Indagar cuales son los factores que intervienen para que los empleados no registren de manera correcta los productos.</w:t>
+            <w:t>1</w:t>
+          </w:r>
+          <w:r>
+            <w:t xml:space="preserve">Indagar </w:t>
+          </w:r>
+          <w:r>
+            <w:t>cuáles</w:t>
+          </w:r>
+          <w:r>
+            <w:t xml:space="preserve"> son los factores que intervienen para que los empleados no registren de manera correcta los productos.</w:t>
           </w:r>
         </w:p>
         <w:p>
@@ -2812,7 +2957,22 @@
     <w:p/>
     <w:p>
       <w:r>
-        <w:t>En la panadería San Pedro a decidido usar una aplicación móvil para mejorar su administración debido a que c</w:t>
+        <w:t xml:space="preserve">En la panadería San Pedro </w:t>
+      </w:r>
+      <w:r>
+        <w:rPr>
+          <w:highlight w:val="yellow"/>
+        </w:rPr>
+        <w:t>h</w:t>
+      </w:r>
+      <w:r>
+        <w:rPr>
+          <w:highlight w:val="yellow"/>
+        </w:rPr>
+        <w:t>a</w:t>
+      </w:r>
+      <w:r>
+        <w:t xml:space="preserve"> decidido usar una aplicación móvil para mejorar su administración debido a que c</w:t>
       </w:r>
       <w:r>
         <w:t>on el tiempo</w:t>
@@ -2842,7 +3002,16 @@
         <w:t>a</w:t>
       </w:r>
       <w:r>
-        <w:t xml:space="preserve"> una mayor a comulación de tareas por persona, lo cual puede provocar que ciertas tareas no se completen de </w:t>
+        <w:t xml:space="preserve"> una mayor </w:t>
+      </w:r>
+      <w:r>
+        <w:rPr>
+          <w:highlight w:val="yellow"/>
+        </w:rPr>
+        <w:t>a comulación</w:t>
+      </w:r>
+      <w:r>
+        <w:t xml:space="preserve"> de tareas por persona, lo cual puede provocar que ciertas tareas no se completen de </w:t>
       </w:r>
       <w:r>
         <w:t xml:space="preserve">manera correcta o eficiente, y así esto puede afectar a la producción y administración de la empresa. </w:t>
@@ -2875,13 +3044,54 @@
         <w:t xml:space="preserve"> de manera positiva porque</w:t>
       </w:r>
       <w:r>
-        <w:t xml:space="preserve"> algunas actividades puede que se maneje de manera eficiente más sin embargo algunas influyen de manera de manera negativa, por falta de experiencia o capacitación</w:t>
+        <w:t xml:space="preserve"> algunas actividades puede que se maneje de manera eficiente </w:t>
+      </w:r>
+      <w:proofErr w:type="gramStart"/>
+      <w:r>
+        <w:rPr>
+          <w:strike/>
+        </w:rPr>
+        <w:t>más</w:t>
+      </w:r>
+      <w:proofErr w:type="gramEnd"/>
+      <w:r>
+        <w:rPr>
+          <w:strike/>
+        </w:rPr>
+        <w:t xml:space="preserve"> </w:t>
+      </w:r>
+      <w:r>
+        <w:t>sin embargo</w:t>
+      </w:r>
+      <w:r>
+        <w:t>,</w:t>
+      </w:r>
+      <w:r>
+        <w:t xml:space="preserve"> algunas influyen de manera de manera negativa, por falta de experiencia o capacitación</w:t>
       </w:r>
       <w:r>
         <w:t>. E</w:t>
       </w:r>
       <w:r>
-        <w:t xml:space="preserve">n la panadería san pedro contará con una buena capacitación, por lo </w:t>
+        <w:t xml:space="preserve">n la panadería </w:t>
+      </w:r>
+      <w:r>
+        <w:rPr>
+          <w:highlight w:val="yellow"/>
+        </w:rPr>
+        <w:t>san</w:t>
+      </w:r>
+      <w:r>
+        <w:t xml:space="preserve"> </w:t>
+      </w:r>
+      <w:r>
+        <w:rPr>
+          <w:highlight w:val="yellow"/>
+        </w:rPr>
+        <w:t>p</w:t>
+      </w:r>
+      <w:r>
+        <w:t xml:space="preserve">edro contará con una buena capacitación, por lo </w:t>
       </w:r>
       <w:r>
         <w:t>tanto,</w:t>
@@ -2931,10 +3141,31 @@
         <w:t>neficio, una de esas empresas es</w:t>
       </w:r>
       <w:r>
-        <w:t xml:space="preserve"> la Panificadora San Pedro, que planea utilizar un software específicamente móvil, para la empresa, debido a que había tenido problemas en la administración de suministros y otros departamentos.</w:t>
-      </w:r>
-      <w:r>
-        <w:t xml:space="preserve"> De esta manera se piensa erradicar cualquier perdida de información</w:t>
+        <w:t xml:space="preserve"> la Panificadora San Pedro, que planea utilizar un</w:t>
+      </w:r>
+      <w:r>
+        <w:t xml:space="preserve"> software específicamente móvil</w:t>
+      </w:r>
+      <w:r>
+        <w:t xml:space="preserve"> para la empresa, debido a que había tenido problemas en la administración de suministros y otros departamentos.</w:t>
+      </w:r>
+      <w:r>
+        <w:t xml:space="preserve"> De esta manera</w:t>
+      </w:r>
+      <w:r>
+        <w:t>,</w:t>
+      </w:r>
+      <w:r>
+        <w:t xml:space="preserve"> se piensa erradicar cualquier </w:t>
+      </w:r>
+      <w:r>
+        <w:rPr>
+          <w:highlight w:val="yellow"/>
+        </w:rPr>
+        <w:t>perd</w:t>
+      </w:r>
+      <w:r>
+        <w:t>ida de información</w:t>
       </w:r>
       <w:r>
         <w:t xml:space="preserve"> y mejorar la administración de esta para poder reducirle la carga a algunos trabajadores, logrando información más precisa</w:t>
@@ -2996,12 +3227,14 @@
       <w:r>
         <w:br w:type="page"/>
       </w:r>
+      <w:bookmarkStart w:id="5" w:name="_GoBack"/>
+      <w:bookmarkEnd w:id="5"/>
     </w:p>
     <w:p>
       <w:pPr>
         <w:pStyle w:val="Ttulo2"/>
       </w:pPr>
-      <w:bookmarkStart w:id="5" w:name="_Toc15552214"/>
+      <w:bookmarkStart w:id="6" w:name="_Toc15552214"/>
       <w:r>
         <w:lastRenderedPageBreak/>
         <w:t>A</w:t>
@@ -3009,7 +3242,7 @@
       <w:r>
         <w:t>ctividades a realizar para el desarrollo de la solución planteada</w:t>
       </w:r>
-      <w:bookmarkEnd w:id="5"/>
+      <w:bookmarkEnd w:id="6"/>
     </w:p>
     <w:p>
       <w:r>
@@ -3042,7 +3275,7 @@
       <w:r>
         <w:rPr>
           <w:noProof/>
-          <w:lang w:val="en-US" w:eastAsia="en-US"/>
+          <w:lang w:val="es-ES" w:eastAsia="es-ES"/>
         </w:rPr>
         <w:drawing>
           <wp:inline distT="0" distB="0" distL="0" distR="0" wp14:anchorId="6C3C1D5D" wp14:editId="21F81241">
@@ -3091,8 +3324,8 @@
           <w:color w:val="auto"/>
         </w:rPr>
       </w:pPr>
-      <w:bookmarkStart w:id="6" w:name="_Toc15552244"/>
-      <w:bookmarkStart w:id="7" w:name="_Toc15560327"/>
+      <w:bookmarkStart w:id="7" w:name="_Toc15552244"/>
+      <w:bookmarkStart w:id="8" w:name="_Toc15560327"/>
       <w:r>
         <w:rPr>
           <w:b/>
@@ -3157,8 +3390,8 @@
         </w:rPr>
         <w:t>Actividades del hito de planeación y organización del producto.</w:t>
       </w:r>
-      <w:bookmarkEnd w:id="6"/>
       <w:bookmarkEnd w:id="7"/>
+      <w:bookmarkEnd w:id="8"/>
     </w:p>
     <w:p>
       <w:pPr>
@@ -3167,7 +3400,7 @@
       <w:r>
         <w:rPr>
           <w:noProof/>
-          <w:lang w:val="en-US" w:eastAsia="en-US"/>
+          <w:lang w:val="es-ES" w:eastAsia="es-ES"/>
         </w:rPr>
         <w:drawing>
           <wp:inline distT="0" distB="0" distL="0" distR="0" wp14:anchorId="1EF88D48" wp14:editId="620D4D72">
@@ -3215,8 +3448,8 @@
           <w:color w:val="auto"/>
         </w:rPr>
       </w:pPr>
-      <w:bookmarkStart w:id="8" w:name="_Toc15552245"/>
-      <w:bookmarkStart w:id="9" w:name="_Toc15560328"/>
+      <w:bookmarkStart w:id="9" w:name="_Toc15552245"/>
+      <w:bookmarkStart w:id="10" w:name="_Toc15560328"/>
       <w:r>
         <w:rPr>
           <w:b/>
@@ -3273,8 +3506,8 @@
         </w:rPr>
         <w:t xml:space="preserve"> Actividades del hito de ejecución</w:t>
       </w:r>
-      <w:bookmarkEnd w:id="8"/>
       <w:bookmarkEnd w:id="9"/>
+      <w:bookmarkEnd w:id="10"/>
     </w:p>
     <w:p>
       <w:pPr>
@@ -3283,7 +3516,7 @@
       <w:r>
         <w:rPr>
           <w:noProof/>
-          <w:lang w:val="en-US" w:eastAsia="en-US"/>
+          <w:lang w:val="es-ES" w:eastAsia="es-ES"/>
         </w:rPr>
         <w:lastRenderedPageBreak/>
         <w:drawing>
@@ -3332,8 +3565,8 @@
           <w:color w:val="auto"/>
         </w:rPr>
       </w:pPr>
-      <w:bookmarkStart w:id="10" w:name="_Toc15552246"/>
-      <w:bookmarkStart w:id="11" w:name="_Toc15560329"/>
+      <w:bookmarkStart w:id="11" w:name="_Toc15552246"/>
+      <w:bookmarkStart w:id="12" w:name="_Toc15560329"/>
       <w:r>
         <w:rPr>
           <w:b/>
@@ -3390,8 +3623,8 @@
         </w:rPr>
         <w:t xml:space="preserve"> Actividades del hito de  seguimiento, control y cierre</w:t>
       </w:r>
-      <w:bookmarkEnd w:id="10"/>
       <w:bookmarkEnd w:id="11"/>
+      <w:bookmarkEnd w:id="12"/>
     </w:p>
     <w:p/>
     <w:p/>
@@ -3409,7 +3642,7 @@
       <w:r>
         <w:rPr>
           <w:noProof/>
-          <w:lang w:val="en-US" w:eastAsia="en-US"/>
+          <w:lang w:val="es-ES" w:eastAsia="es-ES"/>
         </w:rPr>
         <w:drawing>
           <wp:inline distT="0" distB="0" distL="0" distR="0" wp14:anchorId="3AD1624A" wp14:editId="6040C3A3">
@@ -3457,8 +3690,8 @@
           <w:color w:val="auto"/>
         </w:rPr>
       </w:pPr>
-      <w:bookmarkStart w:id="12" w:name="_Toc15552247"/>
-      <w:bookmarkStart w:id="13" w:name="_Toc15560330"/>
+      <w:bookmarkStart w:id="13" w:name="_Toc15552247"/>
+      <w:bookmarkStart w:id="14" w:name="_Toc15560330"/>
       <w:r>
         <w:rPr>
           <w:b/>
@@ -3515,8 +3748,8 @@
         </w:rPr>
         <w:t xml:space="preserve"> primeros 2 hitos con actividades completas</w:t>
       </w:r>
-      <w:bookmarkEnd w:id="12"/>
       <w:bookmarkEnd w:id="13"/>
+      <w:bookmarkEnd w:id="14"/>
     </w:p>
     <w:p>
       <w:pPr>
@@ -3526,7 +3759,7 @@
       <w:r>
         <w:rPr>
           <w:noProof/>
-          <w:lang w:val="en-US" w:eastAsia="en-US"/>
+          <w:lang w:val="es-ES" w:eastAsia="es-ES"/>
         </w:rPr>
         <w:lastRenderedPageBreak/>
         <w:drawing>
@@ -3591,8 +3824,8 @@
           <w:color w:val="auto"/>
         </w:rPr>
       </w:pPr>
-      <w:bookmarkStart w:id="14" w:name="_Toc15552248"/>
-      <w:bookmarkStart w:id="15" w:name="_Toc15560331"/>
+      <w:bookmarkStart w:id="15" w:name="_Toc15552248"/>
+      <w:bookmarkStart w:id="16" w:name="_Toc15560331"/>
       <w:r>
         <w:rPr>
           <w:b/>
@@ -3656,8 +3889,8 @@
         </w:rPr>
         <w:t>os 4 hitos restantes con  actividades completas</w:t>
       </w:r>
-      <w:bookmarkEnd w:id="14"/>
       <w:bookmarkEnd w:id="15"/>
+      <w:bookmarkEnd w:id="16"/>
     </w:p>
     <w:p/>
     <w:p>
@@ -3714,7 +3947,7 @@
       <w:r>
         <w:rPr>
           <w:noProof/>
-          <w:lang w:val="en-US" w:eastAsia="en-US"/>
+          <w:lang w:val="es-ES" w:eastAsia="es-ES"/>
         </w:rPr>
         <w:lastRenderedPageBreak/>
         <w:drawing>
@@ -3776,7 +4009,7 @@
           <w:color w:val="000000" w:themeColor="text1"/>
         </w:rPr>
       </w:pPr>
-      <w:bookmarkStart w:id="16" w:name="_Toc15560332"/>
+      <w:bookmarkStart w:id="17" w:name="_Toc15560332"/>
       <w:r>
         <w:rPr>
           <w:b/>
@@ -3833,7 +4066,7 @@
         </w:rPr>
         <w:t xml:space="preserve"> Formato de mayoristas de sucursales</w:t>
       </w:r>
-      <w:bookmarkEnd w:id="16"/>
+      <w:bookmarkEnd w:id="17"/>
     </w:p>
     <w:p>
       <w:pPr>
@@ -3842,7 +4075,7 @@
       <w:r>
         <w:rPr>
           <w:noProof/>
-          <w:lang w:val="en-US" w:eastAsia="en-US"/>
+          <w:lang w:val="es-ES" w:eastAsia="es-ES"/>
         </w:rPr>
         <w:lastRenderedPageBreak/>
         <w:drawing>
@@ -3904,7 +4137,7 @@
           <w:color w:val="000000" w:themeColor="text1"/>
         </w:rPr>
       </w:pPr>
-      <w:bookmarkStart w:id="17" w:name="_Toc15560333"/>
+      <w:bookmarkStart w:id="18" w:name="_Toc15560333"/>
       <w:r>
         <w:rPr>
           <w:b/>
@@ -3961,7 +4194,7 @@
         </w:rPr>
         <w:t xml:space="preserve"> Formato de pedido pan dulce</w:t>
       </w:r>
-      <w:bookmarkEnd w:id="17"/>
+      <w:bookmarkEnd w:id="18"/>
     </w:p>
     <w:p>
       <w:pPr>
@@ -3970,7 +4203,7 @@
       <w:r>
         <w:rPr>
           <w:noProof/>
-          <w:lang w:val="en-US" w:eastAsia="en-US"/>
+          <w:lang w:val="es-ES" w:eastAsia="es-ES"/>
         </w:rPr>
         <w:lastRenderedPageBreak/>
         <w:drawing>
@@ -4032,7 +4265,7 @@
           <w:color w:val="000000" w:themeColor="text1"/>
         </w:rPr>
       </w:pPr>
-      <w:bookmarkStart w:id="18" w:name="_Toc15560334"/>
+      <w:bookmarkStart w:id="19" w:name="_Toc15560334"/>
       <w:r>
         <w:rPr>
           <w:b/>
@@ -4089,7 +4322,7 @@
         </w:rPr>
         <w:t xml:space="preserve"> Formato de producción diaria</w:t>
       </w:r>
-      <w:bookmarkEnd w:id="18"/>
+      <w:bookmarkEnd w:id="19"/>
     </w:p>
     <w:p>
       <w:pPr>
@@ -4104,7 +4337,7 @@
       <w:pPr>
         <w:pStyle w:val="Ttulo2"/>
       </w:pPr>
-      <w:bookmarkStart w:id="19" w:name="_Toc15552215"/>
+      <w:bookmarkStart w:id="20" w:name="_Toc15552215"/>
       <w:r>
         <w:lastRenderedPageBreak/>
         <w:t>C</w:t>
@@ -4115,7 +4348,7 @@
       <w:r>
         <w:t>s</w:t>
       </w:r>
-      <w:bookmarkEnd w:id="19"/>
+      <w:bookmarkEnd w:id="20"/>
     </w:p>
     <w:p/>
     <w:p>
@@ -4179,23 +4412,28 @@
       <w:pPr>
         <w:pStyle w:val="Ttulo1"/>
       </w:pPr>
-      <w:bookmarkStart w:id="20" w:name="_Toc15552216"/>
+      <w:bookmarkStart w:id="21" w:name="_Toc15552216"/>
       <w:r>
         <w:lastRenderedPageBreak/>
         <w:t>Conclusión</w:t>
       </w:r>
-      <w:bookmarkEnd w:id="20"/>
+      <w:bookmarkEnd w:id="21"/>
     </w:p>
     <w:p/>
     <w:p>
       <w:pPr>
         <w:pStyle w:val="Ttulo2"/>
       </w:pPr>
-      <w:bookmarkStart w:id="21" w:name="_Toc15552217"/>
-      <w:r>
-        <w:t>Francisco Javier Hernández Hernández</w:t>
-      </w:r>
-      <w:bookmarkEnd w:id="21"/>
+      <w:bookmarkStart w:id="22" w:name="_Toc15552217"/>
+      <w:r>
+        <w:t xml:space="preserve">Francisco Javier Hernández </w:t>
+      </w:r>
+      <w:proofErr w:type="spellStart"/>
+      <w:r>
+        <w:t>Hernández</w:t>
+      </w:r>
+      <w:bookmarkEnd w:id="22"/>
+      <w:proofErr w:type="spellEnd"/>
       <w:r>
         <w:t xml:space="preserve"> </w:t>
       </w:r>
@@ -4261,11 +4499,11 @@
       <w:pPr>
         <w:pStyle w:val="Ttulo2"/>
       </w:pPr>
-      <w:bookmarkStart w:id="22" w:name="_Toc15552218"/>
+      <w:bookmarkStart w:id="23" w:name="_Toc15552218"/>
       <w:r>
         <w:t>Víctor Hugo Méndez Martínez</w:t>
       </w:r>
-      <w:bookmarkEnd w:id="22"/>
+      <w:bookmarkEnd w:id="23"/>
     </w:p>
     <w:p>
       <w:r>
@@ -4284,7 +4522,15 @@
         <w:t xml:space="preserve"> de</w:t>
       </w:r>
       <w:r>
-        <w:t xml:space="preserve"> suma importancia  para poder resolver</w:t>
+        <w:t xml:space="preserve"> suma </w:t>
+      </w:r>
+      <w:proofErr w:type="gramStart"/>
+      <w:r>
+        <w:t>importancia  para</w:t>
+      </w:r>
+      <w:proofErr w:type="gramEnd"/>
+      <w:r>
+        <w:t xml:space="preserve"> poder resolver</w:t>
       </w:r>
       <w:r>
         <w:t xml:space="preserve"> dudas, </w:t>
@@ -4325,6 +4571,7 @@
       <w:r>
         <w:t xml:space="preserve">do, durante el avance me he dado cuenta que existe un </w:t>
       </w:r>
+      <w:proofErr w:type="gramStart"/>
       <w:r>
         <w:t>resultado</w:t>
       </w:r>
@@ -4334,6 +4581,7 @@
       <w:r>
         <w:t>muy satisfactoria</w:t>
       </w:r>
+      <w:proofErr w:type="gramEnd"/>
       <w:r>
         <w:t>.</w:t>
       </w:r>
@@ -4342,11 +4590,11 @@
       <w:pPr>
         <w:pStyle w:val="Ttulo2"/>
       </w:pPr>
-      <w:bookmarkStart w:id="23" w:name="_Toc15552219"/>
+      <w:bookmarkStart w:id="24" w:name="_Toc15552219"/>
       <w:r>
         <w:t>Gerardo Eduardo Pérez Mayorga</w:t>
       </w:r>
-      <w:bookmarkEnd w:id="23"/>
+      <w:bookmarkEnd w:id="24"/>
     </w:p>
     <w:p>
       <w:r>
@@ -4356,8 +4604,6 @@
         <w:lastRenderedPageBreak/>
         <w:t>una investigación a algo conocido en comparación con lo desconocido. Entre más profundo sea una investigación, mayor será el control hacia esta por parte del investigador e entendimiento más exacto.</w:t>
       </w:r>
-      <w:bookmarkStart w:id="24" w:name="_GoBack"/>
-      <w:bookmarkEnd w:id="24"/>
     </w:p>
     <w:p>
       <w:pPr>
@@ -4560,7 +4806,7 @@
     <w:r>
       <w:rPr>
         <w:noProof/>
-        <w:lang w:val="en-US" w:eastAsia="en-US"/>
+        <w:lang w:val="es-ES" w:eastAsia="es-ES"/>
       </w:rPr>
       <w:drawing>
         <wp:anchor distT="0" distB="0" distL="114300" distR="114300" simplePos="0" relativeHeight="251659264" behindDoc="0" locked="0" layoutInCell="1" allowOverlap="1" wp14:anchorId="4ACAE031" wp14:editId="6407A26C">
@@ -5904,7 +6150,7 @@
 </file>
 
 <file path=customXml/itemProps1.xml><?xml version="1.0" encoding="utf-8"?>
-<ds:datastoreItem xmlns:ds="http://schemas.openxmlformats.org/officeDocument/2006/customXml" ds:itemID="{07321E2A-7688-4957-AEE1-85EE0D36E0BD}">
+<ds:datastoreItem xmlns:ds="http://schemas.openxmlformats.org/officeDocument/2006/customXml" ds:itemID="{8AF080F6-A4E5-4CE4-9AE4-01C76D89D629}">
   <ds:schemaRefs>
     <ds:schemaRef ds:uri="http://schemas.openxmlformats.org/officeDocument/2006/bibliography"/>
   </ds:schemaRefs>

</xml_diff>